<commit_message>
added web link references, made into pdf
git-svn-id: http://aeroquad.googlecode.com/svn/trunk@436 80d9e1a6-1c2b-11de-a108-cd2f117ce590
</commit_message>
<xml_diff>
--- a/Documentation/Architecture/Version 2.0/AeroQuadFlightSoftwareArchitecture.docx
+++ b/Documentation/Architecture/Version 2.0/AeroQuadFlightSoftwareArchitecture.docx
@@ -43,41 +43,91 @@
     </w:p>
     <w:p>
       <w:pPr>
+        <w:pStyle w:val="Heading2"/>
+      </w:pPr>
+      <w:r>
+        <w:t>Download Software</w:t>
+      </w:r>
+    </w:p>
+    <w:p>
+      <w:r>
+        <w:t xml:space="preserve">The latest version of the Flight Software can be downloaded from: </w:t>
+      </w:r>
+      <w:hyperlink r:id="rId7" w:history="1">
+        <w:r>
+          <w:rPr>
+            <w:rStyle w:val="Hyperlink"/>
+          </w:rPr>
+          <w:t>http://code.google.com/p/aeroquad/downloads/list</w:t>
+        </w:r>
+      </w:hyperlink>
+    </w:p>
+    <w:p>
+      <w:r>
+        <w:t>If you wish to locate an older version of the software, follow the link above and in the Search pull down menu, select “deprecated downloads”.</w:t>
+      </w:r>
+    </w:p>
+    <w:p>
+      <w:pPr>
+        <w:pStyle w:val="Heading2"/>
+      </w:pPr>
+      <w:r>
+        <w:t>Software Support</w:t>
+      </w:r>
+    </w:p>
+    <w:p>
+      <w:r>
+        <w:t>The best place to get quick feedback or to discuss the flight software on-line is at the AeroQuad forums:</w:t>
+      </w:r>
+      <w:r>
+        <w:br/>
+      </w:r>
+      <w:hyperlink r:id="rId8" w:history="1">
+        <w:r>
+          <w:rPr>
+            <w:rStyle w:val="Hyperlink"/>
+          </w:rPr>
+          <w:t>http://aeroquad.com/forum.php</w:t>
+        </w:r>
+      </w:hyperlink>
+    </w:p>
+    <w:p>
+      <w:r>
+        <w:t>The</w:t>
+      </w:r>
+      <w:r>
+        <w:t>re is a flight software specific board at</w:t>
+      </w:r>
+      <w:r>
+        <w:t>:</w:t>
+      </w:r>
+      <w:r>
+        <w:br/>
+      </w:r>
+      <w:hyperlink r:id="rId9" w:history="1">
+        <w:r>
+          <w:rPr>
+            <w:rStyle w:val="Hyperlink"/>
+          </w:rPr>
+          <w:t>http://aeroquad.com/forumdisplay.php?7-AeroQuad-Flight-Software</w:t>
+        </w:r>
+      </w:hyperlink>
+    </w:p>
+    <w:p>
+      <w:pPr>
         <w:pStyle w:val="Heading1"/>
       </w:pPr>
       <w:r>
+        <w:br w:type="page"/>
+      </w:r>
+      <w:r>
+        <w:lastRenderedPageBreak/>
         <w:t>Software Architecture</w:t>
       </w:r>
     </w:p>
     <w:p>
       <w:r>
         <w:t>Each of the main functions depicted in dark blue in Figure 1 are kept in Arduino sketches (.pde files).  Class definitions are placed in header files (.h) and are depicted in light blue.  Header files will typically have the main class (for example Gyro) at the top of the header file and all available subclasses (such as Gyro:Gyro_AeroQuad_v2.0) will be listed underneath it.  The following sections will describe each main function and any supporting header files needed.</w:t>
-      </w:r>
-    </w:p>
-    <w:p>
-      <w:pPr>
-        <w:pStyle w:val="Heading2"/>
-      </w:pPr>
-      <w:r>
-        <w:t>AeroQuad.pde</w:t>
-      </w:r>
-    </w:p>
-    <w:p>
-      <w:r>
-        <w:t>The AeroQuad.pde sketch contains the setup and main loop of the flight software.  It’s primary responsibility is to maintain the timing that each of the main functions are to execute at.</w:t>
-      </w:r>
-    </w:p>
-    <w:p>
-      <w:pPr>
-        <w:pStyle w:val="Heading2"/>
-      </w:pPr>
-      <w:r>
-        <w:t>SerialCom.pde</w:t>
-      </w:r>
-    </w:p>
-    <w:p>
-      <w:r>
-        <w:t>This sketch receives external serial commands and responds to telemetry requests.</w:t>
       </w:r>
     </w:p>
     <w:p>
@@ -88,30 +138,51 @@
         <w:rPr>
           <w:noProof/>
         </w:rPr>
-        <w:pict>
-          <v:shapetype id="_x0000_t75" coordsize="21600,21600" o:spt="75" o:preferrelative="t" path="m@4@5l@4@11@9@11@9@5xe" filled="f" stroked="f">
-            <v:stroke joinstyle="miter"/>
-            <v:formulas>
-              <v:f eqn="if lineDrawn pixelLineWidth 0"/>
-              <v:f eqn="sum @0 1 0"/>
-              <v:f eqn="sum 0 0 @1"/>
-              <v:f eqn="prod @2 1 2"/>
-              <v:f eqn="prod @3 21600 pixelWidth"/>
-              <v:f eqn="prod @3 21600 pixelHeight"/>
-              <v:f eqn="sum @0 0 1"/>
-              <v:f eqn="prod @6 1 2"/>
-              <v:f eqn="prod @7 21600 pixelWidth"/>
-              <v:f eqn="sum @8 21600 0"/>
-              <v:f eqn="prod @7 21600 pixelHeight"/>
-              <v:f eqn="sum @10 21600 0"/>
-            </v:formulas>
-            <v:path o:extrusionok="f" gradientshapeok="t" o:connecttype="rect"/>
-            <o:lock v:ext="edit" aspectratio="t"/>
-          </v:shapetype>
-          <v:shape id="Picture 0" o:spid="_x0000_i1025" type="#_x0000_t75" alt="AeroQuadFlightSoftwareArchitecturev2.0.png" style="width:447.75pt;height:273.75pt;visibility:visible">
-            <v:imagedata r:id="rId7" o:title=""/>
-          </v:shape>
-        </w:pict>
+        <w:drawing>
+          <wp:inline distT="0" distB="0" distL="0" distR="0">
+            <wp:extent cx="5688330" cy="3476625"/>
+            <wp:effectExtent l="19050" t="0" r="7620" b="0"/>
+            <wp:docPr id="1" name="Picture 0" descr="AeroQuadFlightSoftwareArchitecturev2.0.png"/>
+            <wp:cNvGraphicFramePr>
+              <a:graphicFrameLocks xmlns:a="http://schemas.openxmlformats.org/drawingml/2006/main" noChangeAspect="1"/>
+            </wp:cNvGraphicFramePr>
+            <a:graphic xmlns:a="http://schemas.openxmlformats.org/drawingml/2006/main">
+              <a:graphicData uri="http://schemas.openxmlformats.org/drawingml/2006/picture">
+                <pic:pic xmlns:pic="http://schemas.openxmlformats.org/drawingml/2006/picture">
+                  <pic:nvPicPr>
+                    <pic:cNvPr id="0" name="Picture 0" descr="AeroQuadFlightSoftwareArchitecturev2.0.png"/>
+                    <pic:cNvPicPr>
+                      <a:picLocks noChangeAspect="1" noChangeArrowheads="1"/>
+                    </pic:cNvPicPr>
+                  </pic:nvPicPr>
+                  <pic:blipFill>
+                    <a:blip r:embed="rId10"/>
+                    <a:srcRect/>
+                    <a:stretch>
+                      <a:fillRect/>
+                    </a:stretch>
+                  </pic:blipFill>
+                  <pic:spPr bwMode="auto">
+                    <a:xfrm>
+                      <a:off x="0" y="0"/>
+                      <a:ext cx="5688330" cy="3476625"/>
+                    </a:xfrm>
+                    <a:prstGeom prst="rect">
+                      <a:avLst/>
+                    </a:prstGeom>
+                    <a:noFill/>
+                    <a:ln w="9525">
+                      <a:noFill/>
+                      <a:miter lim="800000"/>
+                      <a:headEnd/>
+                      <a:tailEnd/>
+                    </a:ln>
+                  </pic:spPr>
+                </pic:pic>
+              </a:graphicData>
+            </a:graphic>
+          </wp:inline>
+        </w:drawing>
       </w:r>
     </w:p>
     <w:p>
@@ -134,12 +205,37 @@
         <w:t>- Software Architecture</w:t>
       </w:r>
     </w:p>
-    <w:p/>
     <w:p>
       <w:pPr>
         <w:pStyle w:val="Heading2"/>
       </w:pPr>
       <w:r>
+        <w:t>AeroQuad.pde</w:t>
+      </w:r>
+    </w:p>
+    <w:p>
+      <w:r>
+        <w:t>The AeroQuad.pde sketch contains the setup and main loop of the flight software.  It’s primary responsibility is to maintain the timing that each of the main functions are to execute at.</w:t>
+      </w:r>
+    </w:p>
+    <w:p>
+      <w:pPr>
+        <w:pStyle w:val="Heading2"/>
+      </w:pPr>
+      <w:r>
+        <w:t>SerialCom.pde</w:t>
+      </w:r>
+    </w:p>
+    <w:p>
+      <w:r>
+        <w:t>This sketch receives external serial commands and responds to telemetry requests.</w:t>
+      </w:r>
+    </w:p>
+    <w:p>
+      <w:pPr>
+        <w:pStyle w:val="Heading2"/>
+      </w:pPr>
+      <w:r>
         <w:t>FlightCommand.pde</w:t>
       </w:r>
     </w:p>
@@ -159,6 +255,7 @@
         <w:pStyle w:val="Heading2"/>
       </w:pPr>
       <w:r>
+        <w:lastRenderedPageBreak/>
         <w:t>Sensors.pde</w:t>
       </w:r>
     </w:p>
@@ -329,6 +426,10 @@
         <w:pStyle w:val="Heading1"/>
       </w:pPr>
       <w:r>
+        <w:br w:type="page"/>
+      </w:r>
+      <w:r>
+        <w:lastRenderedPageBreak/>
         <w:t>Class Definitions</w:t>
       </w:r>
     </w:p>
@@ -336,7 +437,7 @@
       <w:r>
         <w:t xml:space="preserve">This section will describe each class defined in the AeroQuad Flight Software.  Any new subclasses must conform to the methods (or function calls) defined in the main class.  The header files are listed in alphabetical order below.  Each section will list the available methods or function calls used by the flight software.  If any new functions are required for a main class, please submit requests to the AeroQuad Google Code issue tracking list at: </w:t>
       </w:r>
-      <w:hyperlink r:id="rId8" w:history="1">
+      <w:hyperlink r:id="rId11" w:history="1">
         <w:r>
           <w:rPr>
             <w:rStyle w:val="Hyperlink"/>
@@ -567,6 +668,7 @@
         <w:pStyle w:val="Heading2"/>
       </w:pPr>
       <w:r>
+        <w:lastRenderedPageBreak/>
         <w:t>Distance.h</w:t>
       </w:r>
     </w:p>
@@ -892,6 +994,7 @@
         </w:numPr>
       </w:pPr>
       <w:r>
+        <w:lastRenderedPageBreak/>
         <w:t>rateDegPerSec(axis) – returns the angular rate in degrees/sec that is calculated for the desired axis</w:t>
       </w:r>
     </w:p>
@@ -1186,6 +1289,7 @@
     </w:p>
     <w:p>
       <w:r>
+        <w:lastRenderedPageBreak/>
         <w:t>The following function calls are common to all motor objects:</w:t>
       </w:r>
     </w:p>
@@ -1381,6 +1485,9 @@
       </w:pPr>
       <w:r>
         <w:br w:type="page"/>
+      </w:r>
+      <w:r>
+        <w:lastRenderedPageBreak/>
         <w:t>Customizing Code</w:t>
       </w:r>
     </w:p>
@@ -1622,6 +1729,9 @@
       </w:pPr>
       <w:r>
         <w:br w:type="page"/>
+      </w:r>
+      <w:r>
+        <w:lastRenderedPageBreak/>
         <w:t>Sub Class Example / Template</w:t>
       </w:r>
     </w:p>
@@ -1831,8 +1941,8 @@
       </w:r>
     </w:p>
     <w:sectPr>
-      <w:headerReference w:type="default" r:id="rId9"/>
-      <w:footerReference w:type="default" r:id="rId10"/>
+      <w:headerReference w:type="default" r:id="rId12"/>
+      <w:footerReference w:type="default" r:id="rId13"/>
       <w:pgSz w:w="12240" w:h="15840"/>
       <w:pgMar w:top="1440" w:right="1440" w:bottom="1440" w:left="1440" w:header="720" w:footer="720" w:gutter="0"/>
       <w:cols w:space="720"/>
@@ -1882,7 +1992,7 @@
         <w:rPr>
           <w:noProof/>
         </w:rPr>
-        <w:t>8</w:t>
+        <w:t>1</w:t>
       </w:r>
     </w:fldSimple>
     <w:r>
@@ -1893,7 +2003,7 @@
         <w:rPr>
           <w:noProof/>
         </w:rPr>
-        <w:t>8</w:t>
+        <w:t>9</w:t>
       </w:r>
     </w:fldSimple>
   </w:p>
@@ -1933,7 +2043,10 @@
       <w:jc w:val="right"/>
     </w:pPr>
     <w:r>
-      <w:t xml:space="preserve">Version 1.0 </w:t>
+      <w:t>Version 1.0</w:t>
+    </w:r>
+    <w:r>
+      <w:t xml:space="preserve">   </w:t>
     </w:r>
   </w:p>
   <w:p>
@@ -1941,12 +2054,15 @@
       <w:pStyle w:val="Header"/>
       <w:jc w:val="right"/>
     </w:pPr>
+    <w:r>
+      <w:t xml:space="preserve">  </w:t>
+    </w:r>
     <w:fldSimple w:instr=" DATE \@ &quot;M/d/yyyy&quot; ">
       <w:r>
         <w:rPr>
           <w:noProof/>
         </w:rPr>
-        <w:t>9/9/2010</w:t>
+        <w:t>9/10/2010</w:t>
       </w:r>
     </w:fldSimple>
   </w:p>
@@ -2792,8 +2908,9 @@
   </w:style>
   <w:style w:type="character" w:default="1" w:styleId="DefaultParagraphFont">
     <w:name w:val="Default Paragraph Font"/>
-    <w:uiPriority w:val="99"/>
+    <w:uiPriority w:val="1"/>
     <w:semiHidden/>
+    <w:unhideWhenUsed/>
   </w:style>
   <w:style w:type="table" w:default="1" w:styleId="TableNormal">
     <w:name w:val="Normal Table"/>
@@ -3053,6 +3170,7 @@
     <w:uiPriority w:val="99"/>
     <w:semiHidden/>
     <w:locked/>
+    <w:rsid w:val="00AE7996"/>
     <w:rPr>
       <w:rFonts w:cs="Times New Roman"/>
     </w:rPr>
@@ -3076,6 +3194,7 @@
     <w:uiPriority w:val="99"/>
     <w:semiHidden/>
     <w:locked/>
+    <w:rsid w:val="00AE7996"/>
     <w:rPr>
       <w:rFonts w:ascii="Courier New" w:hAnsi="Courier New" w:cs="Courier New"/>
       <w:sz w:val="20"/>

</xml_diff>